<commit_message>
requestData kötelező, dokumentum elírás javítás
</commit_message>
<xml_diff>
--- a/docs/spec/M2M általános interfész specifikáció 0.4.docx
+++ b/docs/spec/M2M általános interfész specifikáció 0.4.docx
@@ -19137,7 +19137,13 @@
           <w:p>
             <w:proofErr w:type="spellStart"/>
             <w:r>
-              <w:t>resultCode</w:t>
+              <w:t>result</w:t>
+            </w:r>
+            <w:r>
+              <w:t>_c</w:t>
+            </w:r>
+            <w:r>
+              <w:t>ode</w:t>
             </w:r>
             <w:proofErr w:type="spellEnd"/>
           </w:p>
@@ -24767,18 +24773,18 @@
 </file>
 
 <file path=customXml/item1.xml><?xml version="1.0" encoding="utf-8"?>
+<p:properties xmlns:p="http://schemas.microsoft.com/office/2006/metadata/properties" xmlns:xsi="http://www.w3.org/2001/XMLSchema-instance" xmlns:pc="http://schemas.microsoft.com/office/infopath/2007/PartnerControls">
+  <documentManagement/>
+</p:properties>
+</file>
+
+<file path=customXml/item2.xml><?xml version="1.0" encoding="utf-8"?>
 <?mso-contentType ?>
 <FormTemplates xmlns="http://schemas.microsoft.com/sharepoint/v3/contenttype/forms">
   <Display>DocumentLibraryForm</Display>
   <Edit>DocumentLibraryForm</Edit>
   <New>DocumentLibraryForm</New>
 </FormTemplates>
-</file>
-
-<file path=customXml/item2.xml><?xml version="1.0" encoding="utf-8"?>
-<p:properties xmlns:p="http://schemas.microsoft.com/office/2006/metadata/properties" xmlns:xsi="http://www.w3.org/2001/XMLSchema-instance" xmlns:pc="http://schemas.microsoft.com/office/infopath/2007/PartnerControls">
-  <documentManagement/>
-</p:properties>
 </file>
 
 <file path=customXml/item3.xml><?xml version="1.0" encoding="utf-8"?>
@@ -24896,18 +24902,18 @@
 </file>
 
 <file path=customXml/itemProps1.xml><?xml version="1.0" encoding="utf-8"?>
-<ds:datastoreItem xmlns:ds="http://schemas.openxmlformats.org/officeDocument/2006/customXml" ds:itemID="{3252795C-C61F-47A1-92CC-B6DF90C96B20}">
+<ds:datastoreItem xmlns:ds="http://schemas.openxmlformats.org/officeDocument/2006/customXml" ds:itemID="{F0DAD644-A4E0-433A-A53A-F69EC61A370B}">
   <ds:schemaRefs>
-    <ds:schemaRef ds:uri="http://schemas.microsoft.com/sharepoint/v3/contenttype/forms"/>
+    <ds:schemaRef ds:uri="http://schemas.microsoft.com/office/2006/metadata/properties"/>
+    <ds:schemaRef ds:uri="http://schemas.microsoft.com/office/infopath/2007/PartnerControls"/>
   </ds:schemaRefs>
 </ds:datastoreItem>
 </file>
 
 <file path=customXml/itemProps2.xml><?xml version="1.0" encoding="utf-8"?>
-<ds:datastoreItem xmlns:ds="http://schemas.openxmlformats.org/officeDocument/2006/customXml" ds:itemID="{F0DAD644-A4E0-433A-A53A-F69EC61A370B}">
+<ds:datastoreItem xmlns:ds="http://schemas.openxmlformats.org/officeDocument/2006/customXml" ds:itemID="{3252795C-C61F-47A1-92CC-B6DF90C96B20}">
   <ds:schemaRefs>
-    <ds:schemaRef ds:uri="http://schemas.microsoft.com/office/2006/metadata/properties"/>
-    <ds:schemaRef ds:uri="http://schemas.microsoft.com/office/infopath/2007/PartnerControls"/>
+    <ds:schemaRef ds:uri="http://schemas.microsoft.com/sharepoint/v3/contenttype/forms"/>
   </ds:schemaRefs>
 </ds:datastoreItem>
 </file>

</xml_diff>